<commit_message>
Finish 5, fix 4
</commit_message>
<xml_diff>
--- a/Practice/Practice4/Адещенко_практика_4.docx
+++ b/Practice/Practice4/Адещенко_практика_4.docx
@@ -321,8 +321,6 @@
         </w:rPr>
         <w:t xml:space="preserve"> Кирилл </w:t>
       </w:r>
-      <w:bookmarkStart w:id="0" w:name="_GoBack"/>
-      <w:bookmarkEnd w:id="0"/>
     </w:p>
     <w:p>
       <w:pPr>
@@ -567,10 +565,10 @@
           <w:szCs w:val="28"/>
         </w:rPr>
         <w:drawing>
-          <wp:inline distT="0" distB="0" distL="0" distR="0" wp14:anchorId="1A5F5A4C" wp14:editId="3377BC08">
-            <wp:extent cx="3096133" cy="5206011"/>
-            <wp:effectExtent l="0" t="0" r="3175" b="1270"/>
-            <wp:docPr id="3" name="Рисунок 3" descr="../../../../Desktop/Снимок%20экрана%202018-02-23%20в%2023.22.41"/>
+          <wp:inline distT="0" distB="0" distL="0" distR="0" wp14:anchorId="069EF9C7" wp14:editId="0F9AAD3D">
+            <wp:extent cx="4701783" cy="6433058"/>
+            <wp:effectExtent l="0" t="0" r="0" b="0"/>
+            <wp:docPr id="2" name="Рисунок 2" descr="../../../../Desktop/Снимок%20экрана%202018-02-23%20в%2023.43.29"/>
             <wp:cNvGraphicFramePr>
               <a:graphicFrameLocks xmlns:a="http://schemas.openxmlformats.org/drawingml/2006/main" noChangeAspect="1"/>
             </wp:cNvGraphicFramePr>
@@ -578,7 +576,7 @@
               <a:graphicData uri="http://schemas.openxmlformats.org/drawingml/2006/picture">
                 <pic:pic xmlns:pic="http://schemas.openxmlformats.org/drawingml/2006/picture">
                   <pic:nvPicPr>
-                    <pic:cNvPr id="0" name="Picture 1" descr="../../../../Desktop/Снимок%20экрана%202018-02-23%20в%2023.22.41"/>
+                    <pic:cNvPr id="0" name="Picture 2" descr="../../../../Desktop/Снимок%20экрана%202018-02-23%20в%2023.43.29"/>
                     <pic:cNvPicPr>
                       <a:picLocks noChangeAspect="1" noChangeArrowheads="1"/>
                     </pic:cNvPicPr>
@@ -599,7 +597,7 @@
                   <pic:spPr bwMode="auto">
                     <a:xfrm>
                       <a:off x="0" y="0"/>
-                      <a:ext cx="3106140" cy="5222837"/>
+                      <a:ext cx="4704121" cy="6436256"/>
                     </a:xfrm>
                     <a:prstGeom prst="rect">
                       <a:avLst/>
@@ -663,90 +661,6 @@
           <w:lang w:val="en-US" w:eastAsia="ru-RU"/>
         </w:rPr>
       </w:pPr>
-    </w:p>
-    <w:p>
-      <w:pPr>
-        <w:pStyle w:val="a6"/>
-        <w:spacing w:after="0" w:line="240" w:lineRule="auto"/>
-        <w:ind w:left="0"/>
-        <w:rPr>
-          <w:rFonts w:asciiTheme="minorHAnsi" w:eastAsia="Times New Roman" w:hAnsiTheme="minorHAnsi"/>
-          <w:color w:val="000000" w:themeColor="text1"/>
-          <w:sz w:val="28"/>
-          <w:szCs w:val="28"/>
-          <w:lang w:val="en-US" w:eastAsia="ru-RU"/>
-        </w:rPr>
-      </w:pPr>
-    </w:p>
-    <w:p>
-      <w:pPr>
-        <w:pStyle w:val="a6"/>
-        <w:spacing w:after="0" w:line="240" w:lineRule="auto"/>
-        <w:ind w:left="0"/>
-        <w:rPr>
-          <w:rFonts w:asciiTheme="minorHAnsi" w:eastAsia="Times New Roman" w:hAnsiTheme="minorHAnsi"/>
-          <w:color w:val="000000" w:themeColor="text1"/>
-          <w:sz w:val="28"/>
-          <w:szCs w:val="28"/>
-          <w:lang w:val="en-US" w:eastAsia="ru-RU"/>
-        </w:rPr>
-      </w:pPr>
-    </w:p>
-    <w:p>
-      <w:pPr>
-        <w:pStyle w:val="a6"/>
-        <w:spacing w:after="0" w:line="240" w:lineRule="auto"/>
-        <w:ind w:left="0"/>
-        <w:rPr>
-          <w:rFonts w:asciiTheme="minorHAnsi" w:eastAsia="Times New Roman" w:hAnsiTheme="minorHAnsi"/>
-          <w:color w:val="000000" w:themeColor="text1"/>
-          <w:sz w:val="28"/>
-          <w:szCs w:val="28"/>
-          <w:lang w:val="en-US" w:eastAsia="ru-RU"/>
-        </w:rPr>
-      </w:pPr>
-    </w:p>
-    <w:p>
-      <w:pPr>
-        <w:pStyle w:val="a6"/>
-        <w:spacing w:after="0" w:line="240" w:lineRule="auto"/>
-        <w:ind w:left="0"/>
-        <w:rPr>
-          <w:rFonts w:asciiTheme="minorHAnsi" w:eastAsia="Times New Roman" w:hAnsiTheme="minorHAnsi"/>
-          <w:color w:val="000000" w:themeColor="text1"/>
-          <w:sz w:val="28"/>
-          <w:szCs w:val="28"/>
-          <w:lang w:val="en-US" w:eastAsia="ru-RU"/>
-        </w:rPr>
-      </w:pPr>
-    </w:p>
-    <w:p>
-      <w:pPr>
-        <w:pStyle w:val="a6"/>
-        <w:spacing w:after="0" w:line="240" w:lineRule="auto"/>
-        <w:ind w:left="0"/>
-        <w:rPr>
-          <w:rFonts w:asciiTheme="minorHAnsi" w:eastAsia="Times New Roman" w:hAnsiTheme="minorHAnsi"/>
-          <w:color w:val="000000" w:themeColor="text1"/>
-          <w:sz w:val="28"/>
-          <w:szCs w:val="28"/>
-          <w:lang w:val="en-US" w:eastAsia="ru-RU"/>
-        </w:rPr>
-      </w:pPr>
-    </w:p>
-    <w:p>
-      <w:pPr>
-        <w:pStyle w:val="a6"/>
-        <w:spacing w:after="0" w:line="240" w:lineRule="auto"/>
-        <w:ind w:left="0"/>
-        <w:rPr>
-          <w:rFonts w:asciiTheme="minorHAnsi" w:eastAsia="Times New Roman" w:hAnsiTheme="minorHAnsi"/>
-          <w:color w:val="000000" w:themeColor="text1"/>
-          <w:sz w:val="28"/>
-          <w:szCs w:val="28"/>
-          <w:lang w:val="en-US" w:eastAsia="ru-RU"/>
-        </w:rPr>
-      </w:pPr>
       <w:r>
         <w:rPr>
           <w:rFonts w:asciiTheme="minorHAnsi" w:eastAsia="Times New Roman" w:hAnsiTheme="minorHAnsi"/>
@@ -783,10 +697,10 @@
           <w:lang w:eastAsia="ru-RU"/>
         </w:rPr>
         <w:drawing>
-          <wp:inline distT="0" distB="0" distL="0" distR="0" wp14:anchorId="2E1D1AF3" wp14:editId="4B122416">
-            <wp:extent cx="3826637" cy="7191123"/>
-            <wp:effectExtent l="0" t="0" r="8890" b="0"/>
-            <wp:docPr id="4" name="Рисунок 4" descr="../../../../Desktop/Снимок%20экрана%202018-02-23%20в%2023.28.40"/>
+          <wp:inline distT="0" distB="0" distL="0" distR="0" wp14:anchorId="496BC18C" wp14:editId="142192DA">
+            <wp:extent cx="3599031" cy="6438392"/>
+            <wp:effectExtent l="0" t="0" r="8255" b="0"/>
+            <wp:docPr id="7" name="Рисунок 7" descr="../../../../Desktop/Снимок%20экрана%202018-02-23%20в%2023.42.34"/>
             <wp:cNvGraphicFramePr>
               <a:graphicFrameLocks xmlns:a="http://schemas.openxmlformats.org/drawingml/2006/main" noChangeAspect="1"/>
             </wp:cNvGraphicFramePr>
@@ -794,7 +708,7 @@
               <a:graphicData uri="http://schemas.openxmlformats.org/drawingml/2006/picture">
                 <pic:pic xmlns:pic="http://schemas.openxmlformats.org/drawingml/2006/picture">
                   <pic:nvPicPr>
-                    <pic:cNvPr id="0" name="Picture 2" descr="../../../../Desktop/Снимок%20экрана%202018-02-23%20в%2023.28.40"/>
+                    <pic:cNvPr id="0" name="Picture 3" descr="../../../../Desktop/Снимок%20экрана%202018-02-23%20в%2023.42.34"/>
                     <pic:cNvPicPr>
                       <a:picLocks noChangeAspect="1" noChangeArrowheads="1"/>
                     </pic:cNvPicPr>
@@ -815,7 +729,7 @@
                   <pic:spPr bwMode="auto">
                     <a:xfrm>
                       <a:off x="0" y="0"/>
-                      <a:ext cx="3827623" cy="7192975"/>
+                      <a:ext cx="3607087" cy="6452804"/>
                     </a:xfrm>
                     <a:prstGeom prst="rect">
                       <a:avLst/>
@@ -1104,7 +1018,6 @@
           <w:color w:val="000000"/>
           <w:sz w:val="18"/>
           <w:szCs w:val="18"/>
-          <w:lang w:val="en-US"/>
         </w:rPr>
       </w:pPr>
       <w:r>
@@ -1116,7 +1029,35 @@
           <w:lang w:val="en-US"/>
         </w:rPr>
         <w:tab/>
-        <w:t>run: Boolean;</w:t>
+        <w:t>run</w:t>
+      </w:r>
+      <w:r>
+        <w:rPr>
+          <w:rFonts w:ascii="Menlo" w:hAnsi="Menlo" w:cs="Menlo"/>
+          <w:color w:val="000000"/>
+          <w:sz w:val="18"/>
+          <w:szCs w:val="18"/>
+        </w:rPr>
+        <w:t xml:space="preserve">: </w:t>
+      </w:r>
+      <w:r>
+        <w:rPr>
+          <w:rFonts w:ascii="Menlo" w:hAnsi="Menlo" w:cs="Menlo"/>
+          <w:color w:val="000000"/>
+          <w:sz w:val="18"/>
+          <w:szCs w:val="18"/>
+          <w:lang w:val="en-US"/>
+        </w:rPr>
+        <w:t>Boolean</w:t>
+      </w:r>
+      <w:r>
+        <w:rPr>
+          <w:rFonts w:ascii="Menlo" w:hAnsi="Menlo" w:cs="Menlo"/>
+          <w:color w:val="000000"/>
+          <w:sz w:val="18"/>
+          <w:szCs w:val="18"/>
+        </w:rPr>
+        <w:t>;</w:t>
       </w:r>
     </w:p>
     <w:p>
@@ -1126,7 +1067,6 @@
           <w:rFonts w:ascii="Helvetica" w:hAnsi="Helvetica"/>
           <w:sz w:val="18"/>
           <w:szCs w:val="18"/>
-          <w:lang w:val="en-US"/>
         </w:rPr>
       </w:pPr>
     </w:p>
@@ -1138,7 +1078,6 @@
           <w:color w:val="000000"/>
           <w:sz w:val="18"/>
           <w:szCs w:val="18"/>
-          <w:lang w:val="en-US"/>
         </w:rPr>
       </w:pPr>
       <w:r>
@@ -1160,16 +1099,14 @@
           <w:color w:val="000000"/>
           <w:sz w:val="18"/>
           <w:szCs w:val="18"/>
-          <w:lang w:val="en-US"/>
-        </w:rPr>
-      </w:pPr>
-      <w:r>
-        <w:rPr>
-          <w:rFonts w:ascii="Menlo" w:hAnsi="Menlo" w:cs="Menlo"/>
-          <w:color w:val="000000"/>
-          <w:sz w:val="18"/>
-          <w:szCs w:val="18"/>
-          <w:lang w:val="en-US"/>
+        </w:rPr>
+      </w:pPr>
+      <w:r>
+        <w:rPr>
+          <w:rFonts w:ascii="Menlo" w:hAnsi="Menlo" w:cs="Menlo"/>
+          <w:color w:val="000000"/>
+          <w:sz w:val="18"/>
+          <w:szCs w:val="18"/>
         </w:rPr>
         <w:tab/>
       </w:r>
@@ -1182,7 +1119,16 @@
           <w:szCs w:val="18"/>
           <w:lang w:val="en-US"/>
         </w:rPr>
-        <w:t>run :</w:t>
+        <w:t>run</w:t>
+      </w:r>
+      <w:r>
+        <w:rPr>
+          <w:rFonts w:ascii="Menlo" w:hAnsi="Menlo" w:cs="Menlo"/>
+          <w:color w:val="000000"/>
+          <w:sz w:val="18"/>
+          <w:szCs w:val="18"/>
+        </w:rPr>
+        <w:t xml:space="preserve"> :</w:t>
       </w:r>
       <w:proofErr w:type="gramEnd"/>
       <w:r>
@@ -1191,9 +1137,27 @@
           <w:color w:val="000000"/>
           <w:sz w:val="18"/>
           <w:szCs w:val="18"/>
-          <w:lang w:val="en-US"/>
-        </w:rPr>
-        <w:t>= true;</w:t>
+        </w:rPr>
+        <w:t xml:space="preserve">= </w:t>
+      </w:r>
+      <w:r>
+        <w:rPr>
+          <w:rFonts w:ascii="Menlo" w:hAnsi="Menlo" w:cs="Menlo"/>
+          <w:color w:val="000000"/>
+          <w:sz w:val="18"/>
+          <w:szCs w:val="18"/>
+          <w:lang w:val="en-US"/>
+        </w:rPr>
+        <w:t>true</w:t>
+      </w:r>
+      <w:r>
+        <w:rPr>
+          <w:rFonts w:ascii="Menlo" w:hAnsi="Menlo" w:cs="Menlo"/>
+          <w:color w:val="000000"/>
+          <w:sz w:val="18"/>
+          <w:szCs w:val="18"/>
+        </w:rPr>
+        <w:t>;</w:t>
       </w:r>
     </w:p>
     <w:p>
@@ -1212,7 +1176,6 @@
           <w:color w:val="000000"/>
           <w:sz w:val="18"/>
           <w:szCs w:val="18"/>
-          <w:lang w:val="en-US"/>
         </w:rPr>
         <w:tab/>
       </w:r>
@@ -1235,7 +1198,6 @@
           <w:color w:val="000000"/>
           <w:sz w:val="18"/>
           <w:szCs w:val="18"/>
-          <w:lang w:val="en-US"/>
         </w:rPr>
         <w:t>(</w:t>
       </w:r>
@@ -1246,7 +1208,6 @@
           <w:color w:val="272AD8"/>
           <w:sz w:val="18"/>
           <w:szCs w:val="18"/>
-          <w:lang w:val="en-US"/>
         </w:rPr>
         <w:t>'1.</w:t>
       </w:r>
@@ -1256,7 +1217,6 @@
           <w:color w:val="272AD8"/>
           <w:sz w:val="18"/>
           <w:szCs w:val="18"/>
-          <w:lang w:val="en-US"/>
         </w:rPr>
         <w:tab/>
       </w:r>
@@ -1497,7 +1457,6 @@
           <w:sz w:val="18"/>
           <w:szCs w:val="18"/>
         </w:rPr>
-        <w:lastRenderedPageBreak/>
         <w:tab/>
       </w:r>
       <w:proofErr w:type="spellStart"/>
@@ -1819,6 +1778,7 @@
           <w:szCs w:val="18"/>
           <w:lang w:val="en-US"/>
         </w:rPr>
+        <w:lastRenderedPageBreak/>
         <w:tab/>
       </w:r>
       <w:r>
@@ -4381,115 +4341,6 @@
           <w:szCs w:val="28"/>
           <w:lang w:val="en-US" w:eastAsia="ru-RU"/>
         </w:rPr>
-        <w:t>-------------------------------------------------------------------------------------------------------------</w:t>
-      </w:r>
-    </w:p>
-    <w:p>
-      <w:pPr>
-        <w:pStyle w:val="a6"/>
-        <w:spacing w:after="0" w:line="240" w:lineRule="auto"/>
-        <w:ind w:left="0"/>
-        <w:rPr>
-          <w:rFonts w:asciiTheme="minorHAnsi" w:eastAsia="Times New Roman" w:hAnsiTheme="minorHAnsi"/>
-          <w:color w:val="000000" w:themeColor="text1"/>
-          <w:sz w:val="28"/>
-          <w:szCs w:val="28"/>
-          <w:lang w:val="en-US" w:eastAsia="ru-RU"/>
-        </w:rPr>
-      </w:pPr>
-    </w:p>
-    <w:p>
-      <w:pPr>
-        <w:pStyle w:val="a6"/>
-        <w:spacing w:after="0" w:line="240" w:lineRule="auto"/>
-        <w:ind w:left="0"/>
-        <w:rPr>
-          <w:rFonts w:asciiTheme="minorHAnsi" w:eastAsia="Times New Roman" w:hAnsiTheme="minorHAnsi"/>
-          <w:color w:val="000000" w:themeColor="text1"/>
-          <w:sz w:val="28"/>
-          <w:szCs w:val="28"/>
-          <w:lang w:val="en-US" w:eastAsia="ru-RU"/>
-        </w:rPr>
-      </w:pPr>
-    </w:p>
-    <w:p>
-      <w:pPr>
-        <w:pStyle w:val="a6"/>
-        <w:spacing w:after="0" w:line="240" w:lineRule="auto"/>
-        <w:ind w:left="0"/>
-        <w:rPr>
-          <w:rFonts w:asciiTheme="minorHAnsi" w:eastAsia="Times New Roman" w:hAnsiTheme="minorHAnsi"/>
-          <w:color w:val="000000" w:themeColor="text1"/>
-          <w:sz w:val="28"/>
-          <w:szCs w:val="28"/>
-          <w:lang w:val="en-US" w:eastAsia="ru-RU"/>
-        </w:rPr>
-      </w:pPr>
-    </w:p>
-    <w:p>
-      <w:pPr>
-        <w:pStyle w:val="a6"/>
-        <w:spacing w:after="0" w:line="240" w:lineRule="auto"/>
-        <w:ind w:left="0"/>
-        <w:rPr>
-          <w:rFonts w:asciiTheme="minorHAnsi" w:eastAsia="Times New Roman" w:hAnsiTheme="minorHAnsi"/>
-          <w:color w:val="000000" w:themeColor="text1"/>
-          <w:sz w:val="28"/>
-          <w:szCs w:val="28"/>
-          <w:lang w:val="en-US" w:eastAsia="ru-RU"/>
-        </w:rPr>
-      </w:pPr>
-    </w:p>
-    <w:p>
-      <w:pPr>
-        <w:pStyle w:val="a6"/>
-        <w:spacing w:after="0" w:line="240" w:lineRule="auto"/>
-        <w:ind w:left="0"/>
-        <w:rPr>
-          <w:rFonts w:asciiTheme="minorHAnsi" w:eastAsia="Times New Roman" w:hAnsiTheme="minorHAnsi"/>
-          <w:color w:val="000000" w:themeColor="text1"/>
-          <w:sz w:val="28"/>
-          <w:szCs w:val="28"/>
-          <w:lang w:val="en-US" w:eastAsia="ru-RU"/>
-        </w:rPr>
-      </w:pPr>
-    </w:p>
-    <w:p>
-      <w:pPr>
-        <w:pStyle w:val="a6"/>
-        <w:spacing w:after="0" w:line="240" w:lineRule="auto"/>
-        <w:ind w:left="0"/>
-        <w:rPr>
-          <w:rFonts w:asciiTheme="minorHAnsi" w:eastAsia="Times New Roman" w:hAnsiTheme="minorHAnsi"/>
-          <w:color w:val="000000" w:themeColor="text1"/>
-          <w:sz w:val="28"/>
-          <w:szCs w:val="28"/>
-          <w:lang w:val="en-US" w:eastAsia="ru-RU"/>
-        </w:rPr>
-      </w:pPr>
-    </w:p>
-    <w:p>
-      <w:pPr>
-        <w:pStyle w:val="a6"/>
-        <w:spacing w:after="0" w:line="240" w:lineRule="auto"/>
-        <w:ind w:left="0"/>
-        <w:rPr>
-          <w:rFonts w:asciiTheme="minorHAnsi" w:eastAsia="Times New Roman" w:hAnsiTheme="minorHAnsi"/>
-          <w:color w:val="000000" w:themeColor="text1"/>
-          <w:sz w:val="28"/>
-          <w:szCs w:val="28"/>
-          <w:lang w:val="en-US" w:eastAsia="ru-RU"/>
-        </w:rPr>
-      </w:pPr>
-      <w:r>
-        <w:rPr>
-          <w:rFonts w:asciiTheme="minorHAnsi" w:eastAsia="Times New Roman" w:hAnsiTheme="minorHAnsi"/>
-          <w:color w:val="000000" w:themeColor="text1"/>
-          <w:sz w:val="28"/>
-          <w:szCs w:val="28"/>
-          <w:lang w:val="en-US" w:eastAsia="ru-RU"/>
-        </w:rPr>
-        <w:lastRenderedPageBreak/>
         <w:t>-------------------------------------------------------------------------------------------------------------</w:t>
       </w:r>
     </w:p>
@@ -4602,6 +4453,101 @@
           <w:lang w:val="en-US" w:eastAsia="ru-RU"/>
         </w:rPr>
       </w:pPr>
+    </w:p>
+    <w:p>
+      <w:pPr>
+        <w:pStyle w:val="a6"/>
+        <w:spacing w:after="0" w:line="240" w:lineRule="auto"/>
+        <w:ind w:left="0"/>
+        <w:rPr>
+          <w:rFonts w:asciiTheme="minorHAnsi" w:eastAsia="Times New Roman" w:hAnsiTheme="minorHAnsi"/>
+          <w:color w:val="000000" w:themeColor="text1"/>
+          <w:sz w:val="28"/>
+          <w:szCs w:val="28"/>
+          <w:lang w:val="en-US" w:eastAsia="ru-RU"/>
+        </w:rPr>
+      </w:pPr>
+    </w:p>
+    <w:p>
+      <w:pPr>
+        <w:pStyle w:val="a6"/>
+        <w:spacing w:after="0" w:line="240" w:lineRule="auto"/>
+        <w:ind w:left="0"/>
+        <w:rPr>
+          <w:rFonts w:asciiTheme="minorHAnsi" w:eastAsia="Times New Roman" w:hAnsiTheme="minorHAnsi"/>
+          <w:color w:val="000000" w:themeColor="text1"/>
+          <w:sz w:val="28"/>
+          <w:szCs w:val="28"/>
+          <w:lang w:val="en-US" w:eastAsia="ru-RU"/>
+        </w:rPr>
+      </w:pPr>
+    </w:p>
+    <w:p>
+      <w:pPr>
+        <w:pStyle w:val="a6"/>
+        <w:spacing w:after="0" w:line="240" w:lineRule="auto"/>
+        <w:ind w:left="0"/>
+        <w:rPr>
+          <w:rFonts w:asciiTheme="minorHAnsi" w:eastAsia="Times New Roman" w:hAnsiTheme="minorHAnsi"/>
+          <w:color w:val="000000" w:themeColor="text1"/>
+          <w:sz w:val="28"/>
+          <w:szCs w:val="28"/>
+          <w:lang w:val="en-US" w:eastAsia="ru-RU"/>
+        </w:rPr>
+      </w:pPr>
+    </w:p>
+    <w:p>
+      <w:pPr>
+        <w:pStyle w:val="a6"/>
+        <w:spacing w:after="0" w:line="240" w:lineRule="auto"/>
+        <w:ind w:left="0"/>
+        <w:rPr>
+          <w:rFonts w:asciiTheme="minorHAnsi" w:eastAsia="Times New Roman" w:hAnsiTheme="minorHAnsi"/>
+          <w:color w:val="000000" w:themeColor="text1"/>
+          <w:sz w:val="28"/>
+          <w:szCs w:val="28"/>
+          <w:lang w:val="en-US" w:eastAsia="ru-RU"/>
+        </w:rPr>
+      </w:pPr>
+    </w:p>
+    <w:p>
+      <w:pPr>
+        <w:pStyle w:val="a6"/>
+        <w:spacing w:after="0" w:line="240" w:lineRule="auto"/>
+        <w:ind w:left="0"/>
+        <w:rPr>
+          <w:rFonts w:asciiTheme="minorHAnsi" w:eastAsia="Times New Roman" w:hAnsiTheme="minorHAnsi"/>
+          <w:color w:val="000000" w:themeColor="text1"/>
+          <w:sz w:val="28"/>
+          <w:szCs w:val="28"/>
+          <w:lang w:val="en-US" w:eastAsia="ru-RU"/>
+        </w:rPr>
+      </w:pPr>
+      <w:r>
+        <w:rPr>
+          <w:rFonts w:asciiTheme="minorHAnsi" w:eastAsia="Times New Roman" w:hAnsiTheme="minorHAnsi"/>
+          <w:color w:val="000000" w:themeColor="text1"/>
+          <w:sz w:val="28"/>
+          <w:szCs w:val="28"/>
+          <w:lang w:val="en-US" w:eastAsia="ru-RU"/>
+        </w:rPr>
+        <w:lastRenderedPageBreak/>
+        <w:t>-------------------------------------------------------------------------------------------------------------</w:t>
+      </w:r>
+    </w:p>
+    <w:p>
+      <w:pPr>
+        <w:pStyle w:val="a6"/>
+        <w:spacing w:after="0" w:line="240" w:lineRule="auto"/>
+        <w:ind w:left="0"/>
+        <w:rPr>
+          <w:rFonts w:asciiTheme="minorHAnsi" w:eastAsia="Times New Roman" w:hAnsiTheme="minorHAnsi"/>
+          <w:color w:val="000000" w:themeColor="text1"/>
+          <w:sz w:val="28"/>
+          <w:szCs w:val="28"/>
+          <w:lang w:val="en-US" w:eastAsia="ru-RU"/>
+        </w:rPr>
+      </w:pPr>
       <w:r>
         <w:rPr>
           <w:rFonts w:asciiTheme="minorHAnsi" w:eastAsia="Times New Roman" w:hAnsiTheme="minorHAnsi"/>
@@ -4698,6 +4644,22 @@
           <w:lang w:val="en-US" w:eastAsia="ru-RU"/>
         </w:rPr>
       </w:pPr>
+    </w:p>
+    <w:p>
+      <w:pPr>
+        <w:pStyle w:val="a6"/>
+        <w:spacing w:after="0" w:line="240" w:lineRule="auto"/>
+        <w:ind w:left="0"/>
+        <w:rPr>
+          <w:rFonts w:asciiTheme="minorHAnsi" w:eastAsia="Times New Roman" w:hAnsiTheme="minorHAnsi"/>
+          <w:color w:val="000000" w:themeColor="text1"/>
+          <w:sz w:val="28"/>
+          <w:szCs w:val="28"/>
+          <w:lang w:val="en-US" w:eastAsia="ru-RU"/>
+        </w:rPr>
+      </w:pPr>
+      <w:bookmarkStart w:id="0" w:name="_GoBack"/>
+      <w:bookmarkEnd w:id="0"/>
     </w:p>
     <w:sectPr>
       <w:pgSz w:w="11906" w:h="16838" w:code="9"/>
@@ -8245,7 +8207,7 @@
 </file>
 
 <file path=customXml/itemProps1.xml><?xml version="1.0" encoding="utf-8"?>
-<ds:datastoreItem xmlns:ds="http://schemas.openxmlformats.org/officeDocument/2006/customXml" ds:itemID="{2A031E61-E8A8-9541-A1FA-4176C7A33391}">
+<ds:datastoreItem xmlns:ds="http://schemas.openxmlformats.org/officeDocument/2006/customXml" ds:itemID="{7392A01F-1F5E-6E48-912F-45CE9CC0FE0D}">
   <ds:schemaRefs>
     <ds:schemaRef ds:uri="http://schemas.openxmlformats.org/officeDocument/2006/bibliography"/>
   </ds:schemaRefs>

</xml_diff>